<commit_message>
You can now craft everything
</commit_message>
<xml_diff>
--- a/Ideas.docx
+++ b/Ideas.docx
@@ -746,6 +746,15 @@
     <w:p>
       <w:pPr>
         <w:pStyle w:val="ListParagraph"/>
+        <w:ind w:left="1440"/>
+        <w:rPr>
+          <w:highlight w:val="cyan"/>
+        </w:rPr>
+      </w:pPr>
+    </w:p>
+    <w:p>
+      <w:pPr>
+        <w:pStyle w:val="ListParagraph"/>
         <w:numPr>
           <w:ilvl w:val="1"/>
           <w:numId w:val="1"/>
@@ -849,42 +858,6 @@
           <w:highlight w:val="cyan"/>
         </w:rPr>
         <w:t xml:space="preserve"> Water</w:t>
-      </w:r>
-    </w:p>
-    <w:p>
-      <w:pPr>
-        <w:pStyle w:val="ListParagraph"/>
-        <w:numPr>
-          <w:ilvl w:val="1"/>
-          <w:numId w:val="1"/>
-        </w:numPr>
-        <w:rPr>
-          <w:highlight w:val="cyan"/>
-        </w:rPr>
-      </w:pPr>
-      <w:r>
-        <w:rPr>
-          <w:highlight w:val="cyan"/>
-        </w:rPr>
-        <w:t xml:space="preserve">Smoke + </w:t>
-      </w:r>
-      <w:r>
-        <w:rPr>
-          <w:highlight w:val="cyan"/>
-        </w:rPr>
-        <w:t>Discharge</w:t>
-      </w:r>
-      <w:r>
-        <w:rPr>
-          <w:highlight w:val="cyan"/>
-        </w:rPr>
-        <w:t xml:space="preserve"> =</w:t>
-      </w:r>
-      <w:r>
-        <w:rPr>
-          <w:highlight w:val="cyan"/>
-        </w:rPr>
-        <w:t xml:space="preserve"> Smoke</w:t>
       </w:r>
     </w:p>
     <w:p>
@@ -909,6 +882,42 @@
         <w:rPr>
           <w:highlight w:val="cyan"/>
         </w:rPr>
+        <w:t>Discharge</w:t>
+      </w:r>
+      <w:r>
+        <w:rPr>
+          <w:highlight w:val="cyan"/>
+        </w:rPr>
+        <w:t xml:space="preserve"> =</w:t>
+      </w:r>
+      <w:r>
+        <w:rPr>
+          <w:highlight w:val="cyan"/>
+        </w:rPr>
+        <w:t xml:space="preserve"> Smoke</w:t>
+      </w:r>
+    </w:p>
+    <w:p>
+      <w:pPr>
+        <w:pStyle w:val="ListParagraph"/>
+        <w:numPr>
+          <w:ilvl w:val="1"/>
+          <w:numId w:val="1"/>
+        </w:numPr>
+        <w:rPr>
+          <w:highlight w:val="cyan"/>
+        </w:rPr>
+      </w:pPr>
+      <w:r>
+        <w:rPr>
+          <w:highlight w:val="cyan"/>
+        </w:rPr>
+        <w:t xml:space="preserve">Smoke + </w:t>
+      </w:r>
+      <w:r>
+        <w:rPr>
+          <w:highlight w:val="cyan"/>
+        </w:rPr>
         <w:t>Storm</w:t>
       </w:r>
       <w:r>
@@ -1107,6 +1116,15 @@
     <w:p>
       <w:pPr>
         <w:pStyle w:val="ListParagraph"/>
+        <w:ind w:left="1440"/>
+        <w:rPr>
+          <w:highlight w:val="cyan"/>
+        </w:rPr>
+      </w:pPr>
+    </w:p>
+    <w:p>
+      <w:pPr>
+        <w:pStyle w:val="ListParagraph"/>
         <w:numPr>
           <w:ilvl w:val="1"/>
           <w:numId w:val="1"/>
@@ -1313,743 +1331,11 @@
         </w:rPr>
         <w:t xml:space="preserve"> Earth</w:t>
       </w:r>
-    </w:p>
-    <w:p>
-      <w:pPr>
-        <w:pStyle w:val="ListParagraph"/>
-        <w:numPr>
-          <w:ilvl w:val="1"/>
-          <w:numId w:val="1"/>
-        </w:numPr>
-        <w:rPr>
-          <w:highlight w:val="cyan"/>
-        </w:rPr>
-      </w:pPr>
-      <w:r>
-        <w:rPr>
-          <w:highlight w:val="cyan"/>
-        </w:rPr>
-        <w:t xml:space="preserve">Lava + </w:t>
-      </w:r>
-      <w:r>
-        <w:rPr>
-          <w:highlight w:val="cyan"/>
-        </w:rPr>
-        <w:t>Wind</w:t>
-      </w:r>
-      <w:r>
-        <w:rPr>
-          <w:highlight w:val="cyan"/>
-        </w:rPr>
-        <w:t xml:space="preserve"> =</w:t>
-      </w:r>
-      <w:r>
-        <w:rPr>
-          <w:highlight w:val="cyan"/>
-        </w:rPr>
-        <w:t xml:space="preserve"> Lava</w:t>
-      </w:r>
-    </w:p>
-    <w:p>
-      <w:pPr>
-        <w:pStyle w:val="ListParagraph"/>
-        <w:numPr>
-          <w:ilvl w:val="1"/>
-          <w:numId w:val="1"/>
-        </w:numPr>
-        <w:rPr>
-          <w:highlight w:val="cyan"/>
-        </w:rPr>
-      </w:pPr>
-      <w:r>
-        <w:rPr>
-          <w:highlight w:val="cyan"/>
-        </w:rPr>
-        <w:t xml:space="preserve">Lava + </w:t>
-      </w:r>
-      <w:r>
-        <w:rPr>
-          <w:highlight w:val="cyan"/>
-        </w:rPr>
-        <w:t>Earth</w:t>
-      </w:r>
-      <w:r>
-        <w:rPr>
-          <w:highlight w:val="cyan"/>
-        </w:rPr>
-        <w:t xml:space="preserve"> =</w:t>
-      </w:r>
-      <w:r>
-        <w:rPr>
-          <w:highlight w:val="cyan"/>
-        </w:rPr>
-        <w:t xml:space="preserve"> Lava</w:t>
-      </w:r>
-    </w:p>
-    <w:p>
-      <w:pPr>
-        <w:pStyle w:val="ListParagraph"/>
-        <w:numPr>
-          <w:ilvl w:val="1"/>
-          <w:numId w:val="1"/>
-        </w:numPr>
-        <w:rPr>
-          <w:highlight w:val="yellow"/>
-        </w:rPr>
-      </w:pPr>
-      <w:r>
-        <w:rPr>
-          <w:highlight w:val="yellow"/>
-        </w:rPr>
-        <w:t xml:space="preserve">Lava + </w:t>
-      </w:r>
-      <w:r>
-        <w:rPr>
-          <w:highlight w:val="yellow"/>
-        </w:rPr>
-        <w:t>Thunder</w:t>
-      </w:r>
-      <w:r>
-        <w:rPr>
-          <w:highlight w:val="yellow"/>
-        </w:rPr>
-        <w:t xml:space="preserve"> =</w:t>
-      </w:r>
-      <w:r>
-        <w:rPr>
-          <w:highlight w:val="yellow"/>
-        </w:rPr>
-        <w:t xml:space="preserve"> Explosion</w:t>
-      </w:r>
-    </w:p>
-    <w:p>
-      <w:pPr>
-        <w:pStyle w:val="ListParagraph"/>
-        <w:numPr>
-          <w:ilvl w:val="1"/>
-          <w:numId w:val="1"/>
-        </w:numPr>
-        <w:rPr>
-          <w:highlight w:val="cyan"/>
-        </w:rPr>
-      </w:pPr>
-      <w:r>
-        <w:rPr>
-          <w:highlight w:val="cyan"/>
-        </w:rPr>
-        <w:t>Rain</w:t>
-      </w:r>
-      <w:r>
-        <w:rPr>
-          <w:highlight w:val="cyan"/>
-        </w:rPr>
-        <w:t xml:space="preserve"> + Ice =</w:t>
-      </w:r>
-      <w:r>
-        <w:rPr>
-          <w:highlight w:val="cyan"/>
-        </w:rPr>
-        <w:t xml:space="preserve"> Rain</w:t>
-      </w:r>
-    </w:p>
-    <w:p>
-      <w:pPr>
-        <w:pStyle w:val="ListParagraph"/>
-        <w:numPr>
-          <w:ilvl w:val="1"/>
-          <w:numId w:val="1"/>
-        </w:numPr>
-        <w:rPr>
-          <w:highlight w:val="yellow"/>
-        </w:rPr>
-      </w:pPr>
-      <w:r>
-        <w:rPr>
-          <w:highlight w:val="yellow"/>
-        </w:rPr>
-        <w:t xml:space="preserve">Rain + </w:t>
-      </w:r>
-      <w:r>
-        <w:rPr>
-          <w:highlight w:val="yellow"/>
-        </w:rPr>
-        <w:t>Discharge</w:t>
-      </w:r>
-      <w:r>
-        <w:rPr>
-          <w:highlight w:val="yellow"/>
-        </w:rPr>
-        <w:t xml:space="preserve"> =</w:t>
-      </w:r>
-      <w:r>
-        <w:rPr>
-          <w:highlight w:val="yellow"/>
-        </w:rPr>
-        <w:t xml:space="preserve"> Thunderstorm</w:t>
-      </w:r>
-    </w:p>
-    <w:p>
-      <w:pPr>
-        <w:pStyle w:val="ListParagraph"/>
-        <w:numPr>
-          <w:ilvl w:val="1"/>
-          <w:numId w:val="1"/>
-        </w:numPr>
-        <w:rPr>
-          <w:highlight w:val="cyan"/>
-        </w:rPr>
-      </w:pPr>
-      <w:r>
-        <w:rPr>
-          <w:highlight w:val="cyan"/>
-        </w:rPr>
-        <w:t xml:space="preserve">Rain + </w:t>
-      </w:r>
-      <w:r>
-        <w:rPr>
-          <w:highlight w:val="cyan"/>
-        </w:rPr>
-        <w:t>Storm</w:t>
-      </w:r>
-      <w:r>
-        <w:rPr>
-          <w:highlight w:val="cyan"/>
-        </w:rPr>
-        <w:t xml:space="preserve"> =</w:t>
-      </w:r>
-      <w:r>
-        <w:rPr>
-          <w:highlight w:val="cyan"/>
-        </w:rPr>
-        <w:t xml:space="preserve"> Storm</w:t>
-      </w:r>
-    </w:p>
-    <w:p>
-      <w:pPr>
-        <w:pStyle w:val="ListParagraph"/>
-        <w:numPr>
-          <w:ilvl w:val="1"/>
-          <w:numId w:val="1"/>
-        </w:numPr>
-        <w:rPr>
-          <w:highlight w:val="cyan"/>
-        </w:rPr>
-      </w:pPr>
-      <w:r>
-        <w:rPr>
-          <w:highlight w:val="cyan"/>
-        </w:rPr>
-        <w:t xml:space="preserve">Rain + </w:t>
-      </w:r>
-      <w:r>
-        <w:rPr>
-          <w:highlight w:val="cyan"/>
-        </w:rPr>
-        <w:t>Fire</w:t>
-      </w:r>
-      <w:r>
-        <w:rPr>
-          <w:highlight w:val="cyan"/>
-        </w:rPr>
-        <w:t xml:space="preserve"> =</w:t>
-      </w:r>
-      <w:r>
-        <w:rPr>
-          <w:highlight w:val="cyan"/>
-        </w:rPr>
-        <w:t xml:space="preserve"> Steam</w:t>
-      </w:r>
-    </w:p>
-    <w:p>
-      <w:pPr>
-        <w:pStyle w:val="ListParagraph"/>
-        <w:numPr>
-          <w:ilvl w:val="1"/>
-          <w:numId w:val="1"/>
-        </w:numPr>
-        <w:rPr>
-          <w:highlight w:val="cyan"/>
-        </w:rPr>
-      </w:pPr>
-      <w:r>
-        <w:rPr>
-          <w:highlight w:val="cyan"/>
-        </w:rPr>
-        <w:t xml:space="preserve">Rain + </w:t>
-      </w:r>
-      <w:r>
-        <w:rPr>
-          <w:highlight w:val="cyan"/>
-        </w:rPr>
-        <w:t>Water</w:t>
-      </w:r>
-      <w:r>
-        <w:rPr>
-          <w:highlight w:val="cyan"/>
-        </w:rPr>
-        <w:t xml:space="preserve"> =</w:t>
-      </w:r>
-      <w:r>
-        <w:rPr>
-          <w:highlight w:val="cyan"/>
-        </w:rPr>
-        <w:t xml:space="preserve"> Rain</w:t>
-      </w:r>
-    </w:p>
-    <w:p>
-      <w:pPr>
-        <w:pStyle w:val="ListParagraph"/>
-        <w:numPr>
-          <w:ilvl w:val="1"/>
-          <w:numId w:val="1"/>
-        </w:numPr>
-        <w:rPr>
-          <w:highlight w:val="cyan"/>
-        </w:rPr>
-      </w:pPr>
-      <w:r>
-        <w:rPr>
-          <w:highlight w:val="cyan"/>
-        </w:rPr>
-        <w:t xml:space="preserve">Rain + </w:t>
-      </w:r>
-      <w:r>
-        <w:rPr>
-          <w:highlight w:val="cyan"/>
-        </w:rPr>
-        <w:t>Wind</w:t>
-      </w:r>
-      <w:r>
-        <w:rPr>
-          <w:highlight w:val="cyan"/>
-        </w:rPr>
-        <w:t xml:space="preserve"> =</w:t>
-      </w:r>
-      <w:r>
-        <w:rPr>
-          <w:highlight w:val="cyan"/>
-        </w:rPr>
-        <w:t xml:space="preserve"> Storm</w:t>
-      </w:r>
-    </w:p>
-    <w:p>
-      <w:pPr>
-        <w:pStyle w:val="ListParagraph"/>
-        <w:numPr>
-          <w:ilvl w:val="1"/>
-          <w:numId w:val="1"/>
-        </w:numPr>
-        <w:rPr>
-          <w:highlight w:val="cyan"/>
-        </w:rPr>
-      </w:pPr>
-      <w:r>
-        <w:rPr>
-          <w:highlight w:val="cyan"/>
-        </w:rPr>
-        <w:t xml:space="preserve">Rain + </w:t>
-      </w:r>
-      <w:r>
-        <w:rPr>
-          <w:highlight w:val="cyan"/>
-        </w:rPr>
-        <w:t>Earth</w:t>
-      </w:r>
-      <w:r>
-        <w:rPr>
-          <w:highlight w:val="cyan"/>
-        </w:rPr>
-        <w:t xml:space="preserve"> =</w:t>
-      </w:r>
-      <w:r>
-        <w:rPr>
-          <w:highlight w:val="cyan"/>
-        </w:rPr>
-        <w:t xml:space="preserve"> Earth + Water</w:t>
-      </w:r>
-    </w:p>
-    <w:p>
-      <w:pPr>
-        <w:pStyle w:val="ListParagraph"/>
-        <w:numPr>
-          <w:ilvl w:val="1"/>
-          <w:numId w:val="1"/>
-        </w:numPr>
-        <w:rPr>
-          <w:highlight w:val="cyan"/>
-        </w:rPr>
-      </w:pPr>
-      <w:r>
-        <w:rPr>
-          <w:highlight w:val="cyan"/>
-        </w:rPr>
-        <w:t xml:space="preserve">Rain + </w:t>
-      </w:r>
-      <w:r>
-        <w:rPr>
-          <w:highlight w:val="cyan"/>
-        </w:rPr>
-        <w:t>Thunder</w:t>
-      </w:r>
-      <w:r>
-        <w:rPr>
-          <w:highlight w:val="cyan"/>
-        </w:rPr>
-        <w:t xml:space="preserve"> =</w:t>
-      </w:r>
-      <w:r>
-        <w:rPr>
-          <w:highlight w:val="cyan"/>
-        </w:rPr>
-        <w:t xml:space="preserve"> Storm</w:t>
-      </w:r>
-    </w:p>
-    <w:p>
-      <w:pPr>
-        <w:pStyle w:val="ListParagraph"/>
-        <w:numPr>
-          <w:ilvl w:val="1"/>
-          <w:numId w:val="1"/>
-        </w:numPr>
-        <w:rPr>
-          <w:highlight w:val="cyan"/>
-        </w:rPr>
-      </w:pPr>
-      <w:r>
-        <w:rPr>
-          <w:highlight w:val="cyan"/>
-        </w:rPr>
-        <w:t>Ice</w:t>
-      </w:r>
-      <w:r>
-        <w:rPr>
-          <w:highlight w:val="cyan"/>
-        </w:rPr>
-        <w:t xml:space="preserve"> + Discharge = </w:t>
-      </w:r>
-      <w:r>
-        <w:rPr>
-          <w:highlight w:val="cyan"/>
-        </w:rPr>
-        <w:t>Ice</w:t>
-      </w:r>
-    </w:p>
-    <w:p>
-      <w:pPr>
-        <w:pStyle w:val="ListParagraph"/>
-        <w:numPr>
-          <w:ilvl w:val="1"/>
-          <w:numId w:val="1"/>
-        </w:numPr>
-        <w:rPr>
-          <w:highlight w:val="yellow"/>
-        </w:rPr>
-      </w:pPr>
-      <w:r>
-        <w:rPr>
-          <w:highlight w:val="yellow"/>
-        </w:rPr>
-        <w:t xml:space="preserve">Ice + </w:t>
-      </w:r>
-      <w:r>
-        <w:rPr>
-          <w:highlight w:val="yellow"/>
-        </w:rPr>
-        <w:t>Storm</w:t>
-      </w:r>
-      <w:r>
-        <w:rPr>
-          <w:highlight w:val="yellow"/>
-        </w:rPr>
-        <w:t xml:space="preserve"> = </w:t>
-      </w:r>
-      <w:r>
-        <w:rPr>
-          <w:highlight w:val="yellow"/>
-        </w:rPr>
-        <w:t>Blizzard</w:t>
-      </w:r>
-    </w:p>
-    <w:p>
-      <w:pPr>
-        <w:pStyle w:val="ListParagraph"/>
-        <w:numPr>
-          <w:ilvl w:val="1"/>
-          <w:numId w:val="1"/>
-        </w:numPr>
-        <w:rPr>
-          <w:highlight w:val="cyan"/>
-        </w:rPr>
-      </w:pPr>
-      <w:r>
-        <w:rPr>
-          <w:highlight w:val="cyan"/>
-        </w:rPr>
-        <w:t xml:space="preserve">Ice + </w:t>
-      </w:r>
-      <w:r>
-        <w:rPr>
-          <w:highlight w:val="cyan"/>
-        </w:rPr>
-        <w:t>Fire</w:t>
-      </w:r>
-      <w:r>
-        <w:rPr>
-          <w:highlight w:val="cyan"/>
-        </w:rPr>
-        <w:t xml:space="preserve"> = </w:t>
-      </w:r>
-      <w:r>
-        <w:rPr>
-          <w:highlight w:val="cyan"/>
-        </w:rPr>
-        <w:t>Water</w:t>
-      </w:r>
-    </w:p>
-    <w:p>
-      <w:pPr>
-        <w:pStyle w:val="ListParagraph"/>
-        <w:numPr>
-          <w:ilvl w:val="1"/>
-          <w:numId w:val="1"/>
-        </w:numPr>
-        <w:rPr>
-          <w:highlight w:val="cyan"/>
-        </w:rPr>
-      </w:pPr>
-      <w:r>
-        <w:rPr>
-          <w:highlight w:val="cyan"/>
-        </w:rPr>
-        <w:t xml:space="preserve">Ice + </w:t>
-      </w:r>
-      <w:r>
-        <w:rPr>
-          <w:highlight w:val="cyan"/>
-        </w:rPr>
-        <w:t xml:space="preserve">Water </w:t>
-      </w:r>
-      <w:r>
-        <w:rPr>
-          <w:highlight w:val="cyan"/>
-        </w:rPr>
-        <w:t xml:space="preserve">= </w:t>
-      </w:r>
-      <w:r>
-        <w:rPr>
-          <w:highlight w:val="cyan"/>
-        </w:rPr>
-        <w:t>Water</w:t>
-      </w:r>
-    </w:p>
-    <w:p>
-      <w:pPr>
-        <w:pStyle w:val="ListParagraph"/>
-        <w:numPr>
-          <w:ilvl w:val="1"/>
-          <w:numId w:val="1"/>
-        </w:numPr>
-        <w:rPr>
-          <w:highlight w:val="yellow"/>
-        </w:rPr>
-      </w:pPr>
-      <w:r>
-        <w:rPr>
-          <w:highlight w:val="yellow"/>
-        </w:rPr>
-        <w:t xml:space="preserve">Ice + </w:t>
-      </w:r>
-      <w:r>
-        <w:rPr>
-          <w:highlight w:val="yellow"/>
-        </w:rPr>
-        <w:t>Wind</w:t>
-      </w:r>
-      <w:r>
-        <w:rPr>
-          <w:highlight w:val="yellow"/>
-        </w:rPr>
-        <w:t xml:space="preserve"> = </w:t>
-      </w:r>
-      <w:r>
-        <w:rPr>
-          <w:highlight w:val="yellow"/>
-        </w:rPr>
-        <w:t>Cone of Cold</w:t>
-      </w:r>
-    </w:p>
-    <w:p>
-      <w:pPr>
-        <w:pStyle w:val="ListParagraph"/>
-        <w:numPr>
-          <w:ilvl w:val="1"/>
-          <w:numId w:val="1"/>
-        </w:numPr>
-        <w:rPr>
-          <w:highlight w:val="cyan"/>
-        </w:rPr>
-      </w:pPr>
-      <w:r>
-        <w:rPr>
-          <w:highlight w:val="cyan"/>
-        </w:rPr>
-        <w:t xml:space="preserve">Ice + </w:t>
-      </w:r>
-      <w:r>
-        <w:rPr>
-          <w:highlight w:val="cyan"/>
-        </w:rPr>
-        <w:t>Earth</w:t>
-      </w:r>
-      <w:r>
-        <w:rPr>
-          <w:highlight w:val="cyan"/>
-        </w:rPr>
-        <w:t xml:space="preserve"> = </w:t>
-      </w:r>
-      <w:r>
-        <w:rPr>
-          <w:highlight w:val="cyan"/>
-        </w:rPr>
-        <w:t>Ice</w:t>
-      </w:r>
-    </w:p>
-    <w:p>
-      <w:pPr>
-        <w:pStyle w:val="ListParagraph"/>
-        <w:numPr>
-          <w:ilvl w:val="1"/>
-          <w:numId w:val="1"/>
-        </w:numPr>
-        <w:rPr>
-          <w:highlight w:val="cyan"/>
-        </w:rPr>
-      </w:pPr>
-      <w:r>
-        <w:rPr>
-          <w:highlight w:val="cyan"/>
-        </w:rPr>
-        <w:t xml:space="preserve">Ice + </w:t>
-      </w:r>
-      <w:r>
-        <w:rPr>
-          <w:highlight w:val="cyan"/>
-        </w:rPr>
-        <w:t>Thunder</w:t>
-      </w:r>
-      <w:r>
-        <w:rPr>
-          <w:highlight w:val="cyan"/>
-        </w:rPr>
-        <w:t xml:space="preserve"> = </w:t>
-      </w:r>
-      <w:r>
-        <w:rPr>
-          <w:highlight w:val="cyan"/>
-        </w:rPr>
-        <w:t>Ice</w:t>
-      </w:r>
-    </w:p>
-    <w:p>
-      <w:pPr>
-        <w:pStyle w:val="ListParagraph"/>
-        <w:numPr>
-          <w:ilvl w:val="1"/>
-          <w:numId w:val="1"/>
-        </w:numPr>
-        <w:rPr>
-          <w:highlight w:val="cyan"/>
-        </w:rPr>
-      </w:pPr>
-      <w:r>
-        <w:rPr>
-          <w:highlight w:val="cyan"/>
-        </w:rPr>
-        <w:t>Discharge</w:t>
-      </w:r>
-      <w:r>
-        <w:rPr>
-          <w:highlight w:val="cyan"/>
-        </w:rPr>
-        <w:t xml:space="preserve"> + Storm = </w:t>
-      </w:r>
-      <w:r>
-        <w:rPr>
-          <w:highlight w:val="cyan"/>
-        </w:rPr>
-        <w:t>Storm</w:t>
-      </w:r>
-    </w:p>
-    <w:p>
-      <w:pPr>
-        <w:pStyle w:val="ListParagraph"/>
-        <w:numPr>
-          <w:ilvl w:val="1"/>
-          <w:numId w:val="1"/>
-        </w:numPr>
-        <w:rPr>
-          <w:highlight w:val="cyan"/>
-        </w:rPr>
-      </w:pPr>
-      <w:r>
-        <w:rPr>
-          <w:highlight w:val="cyan"/>
-        </w:rPr>
-        <w:t xml:space="preserve">Discharge + </w:t>
-      </w:r>
-      <w:r>
-        <w:rPr>
-          <w:highlight w:val="cyan"/>
-        </w:rPr>
-        <w:t>Fire</w:t>
-      </w:r>
-      <w:r>
-        <w:rPr>
-          <w:highlight w:val="cyan"/>
-        </w:rPr>
-        <w:t xml:space="preserve"> = </w:t>
-      </w:r>
-      <w:r>
-        <w:rPr>
-          <w:highlight w:val="cyan"/>
-        </w:rPr>
-        <w:t>Steam</w:t>
-      </w:r>
-    </w:p>
-    <w:p>
-      <w:pPr>
-        <w:pStyle w:val="ListParagraph"/>
-        <w:numPr>
-          <w:ilvl w:val="1"/>
-          <w:numId w:val="1"/>
-        </w:numPr>
-        <w:rPr>
-          <w:highlight w:val="cyan"/>
-        </w:rPr>
-      </w:pPr>
-      <w:r>
-        <w:rPr>
-          <w:highlight w:val="cyan"/>
-        </w:rPr>
-        <w:t xml:space="preserve">Discharge + </w:t>
-      </w:r>
-      <w:r>
-        <w:rPr>
-          <w:highlight w:val="cyan"/>
-        </w:rPr>
-        <w:t>Water</w:t>
-      </w:r>
-      <w:r>
-        <w:rPr>
-          <w:highlight w:val="cyan"/>
-        </w:rPr>
-        <w:t xml:space="preserve"> = </w:t>
-      </w:r>
-      <w:r>
-        <w:rPr>
-          <w:highlight w:val="cyan"/>
-        </w:rPr>
-        <w:t>Discharge</w:t>
+      <w:r>
+        <w:rPr>
+          <w:highlight w:val="cyan"/>
+        </w:rPr>
+        <w:t xml:space="preserve"> + Smoke</w:t>
       </w:r>
       <w:bookmarkStart w:id="0" w:name="_GoBack"/>
       <w:bookmarkEnd w:id="0"/>
@@ -2062,17 +1348,782 @@
           <w:numId w:val="1"/>
         </w:numPr>
         <w:rPr>
-          <w:highlight w:val="yellow"/>
-        </w:rPr>
-      </w:pPr>
-      <w:r>
-        <w:rPr>
-          <w:highlight w:val="yellow"/>
+          <w:highlight w:val="cyan"/>
+        </w:rPr>
+      </w:pPr>
+      <w:r>
+        <w:rPr>
+          <w:highlight w:val="cyan"/>
+        </w:rPr>
+        <w:t xml:space="preserve">Lava + </w:t>
+      </w:r>
+      <w:r>
+        <w:rPr>
+          <w:highlight w:val="cyan"/>
+        </w:rPr>
+        <w:t>Wind</w:t>
+      </w:r>
+      <w:r>
+        <w:rPr>
+          <w:highlight w:val="cyan"/>
+        </w:rPr>
+        <w:t xml:space="preserve"> =</w:t>
+      </w:r>
+      <w:r>
+        <w:rPr>
+          <w:highlight w:val="cyan"/>
+        </w:rPr>
+        <w:t xml:space="preserve"> Lava</w:t>
+      </w:r>
+    </w:p>
+    <w:p>
+      <w:pPr>
+        <w:pStyle w:val="ListParagraph"/>
+        <w:numPr>
+          <w:ilvl w:val="1"/>
+          <w:numId w:val="1"/>
+        </w:numPr>
+        <w:rPr>
+          <w:highlight w:val="cyan"/>
+        </w:rPr>
+      </w:pPr>
+      <w:r>
+        <w:rPr>
+          <w:highlight w:val="cyan"/>
+        </w:rPr>
+        <w:t xml:space="preserve">Lava + </w:t>
+      </w:r>
+      <w:r>
+        <w:rPr>
+          <w:highlight w:val="cyan"/>
+        </w:rPr>
+        <w:t>Earth</w:t>
+      </w:r>
+      <w:r>
+        <w:rPr>
+          <w:highlight w:val="cyan"/>
+        </w:rPr>
+        <w:t xml:space="preserve"> =</w:t>
+      </w:r>
+      <w:r>
+        <w:rPr>
+          <w:highlight w:val="cyan"/>
+        </w:rPr>
+        <w:t xml:space="preserve"> Lava</w:t>
+      </w:r>
+    </w:p>
+    <w:p>
+      <w:pPr>
+        <w:pStyle w:val="ListParagraph"/>
+        <w:numPr>
+          <w:ilvl w:val="1"/>
+          <w:numId w:val="1"/>
+        </w:numPr>
+        <w:rPr>
+          <w:highlight w:val="yellow"/>
+        </w:rPr>
+      </w:pPr>
+      <w:r>
+        <w:rPr>
+          <w:highlight w:val="yellow"/>
+        </w:rPr>
+        <w:t xml:space="preserve">Lava + </w:t>
+      </w:r>
+      <w:r>
+        <w:rPr>
+          <w:highlight w:val="yellow"/>
+        </w:rPr>
+        <w:t>Thunder</w:t>
+      </w:r>
+      <w:r>
+        <w:rPr>
+          <w:highlight w:val="yellow"/>
+        </w:rPr>
+        <w:t xml:space="preserve"> =</w:t>
+      </w:r>
+      <w:r>
+        <w:rPr>
+          <w:highlight w:val="yellow"/>
+        </w:rPr>
+        <w:t xml:space="preserve"> Explosion</w:t>
+      </w:r>
+    </w:p>
+    <w:p>
+      <w:pPr>
+        <w:pStyle w:val="ListParagraph"/>
+        <w:ind w:left="1440"/>
+        <w:rPr>
+          <w:highlight w:val="yellow"/>
+        </w:rPr>
+      </w:pPr>
+    </w:p>
+    <w:p>
+      <w:pPr>
+        <w:pStyle w:val="ListParagraph"/>
+        <w:numPr>
+          <w:ilvl w:val="1"/>
+          <w:numId w:val="1"/>
+        </w:numPr>
+        <w:rPr>
+          <w:highlight w:val="cyan"/>
+        </w:rPr>
+      </w:pPr>
+      <w:r>
+        <w:rPr>
+          <w:highlight w:val="cyan"/>
+        </w:rPr>
+        <w:t>Rain</w:t>
+      </w:r>
+      <w:r>
+        <w:rPr>
+          <w:highlight w:val="cyan"/>
+        </w:rPr>
+        <w:t xml:space="preserve"> + Ice =</w:t>
+      </w:r>
+      <w:r>
+        <w:rPr>
+          <w:highlight w:val="cyan"/>
+        </w:rPr>
+        <w:t xml:space="preserve"> Rain</w:t>
+      </w:r>
+    </w:p>
+    <w:p>
+      <w:pPr>
+        <w:pStyle w:val="ListParagraph"/>
+        <w:numPr>
+          <w:ilvl w:val="1"/>
+          <w:numId w:val="1"/>
+        </w:numPr>
+        <w:rPr>
+          <w:highlight w:val="yellow"/>
+        </w:rPr>
+      </w:pPr>
+      <w:r>
+        <w:rPr>
+          <w:highlight w:val="yellow"/>
+        </w:rPr>
+        <w:t xml:space="preserve">Rain + </w:t>
+      </w:r>
+      <w:r>
+        <w:rPr>
+          <w:highlight w:val="yellow"/>
+        </w:rPr>
+        <w:t>Discharge</w:t>
+      </w:r>
+      <w:r>
+        <w:rPr>
+          <w:highlight w:val="yellow"/>
+        </w:rPr>
+        <w:t xml:space="preserve"> =</w:t>
+      </w:r>
+      <w:r>
+        <w:rPr>
+          <w:highlight w:val="yellow"/>
+        </w:rPr>
+        <w:t xml:space="preserve"> Thunderstorm</w:t>
+      </w:r>
+    </w:p>
+    <w:p>
+      <w:pPr>
+        <w:pStyle w:val="ListParagraph"/>
+        <w:numPr>
+          <w:ilvl w:val="1"/>
+          <w:numId w:val="1"/>
+        </w:numPr>
+        <w:rPr>
+          <w:highlight w:val="cyan"/>
+        </w:rPr>
+      </w:pPr>
+      <w:r>
+        <w:rPr>
+          <w:highlight w:val="cyan"/>
+        </w:rPr>
+        <w:t xml:space="preserve">Rain + </w:t>
+      </w:r>
+      <w:r>
+        <w:rPr>
+          <w:highlight w:val="cyan"/>
+        </w:rPr>
+        <w:t>Storm</w:t>
+      </w:r>
+      <w:r>
+        <w:rPr>
+          <w:highlight w:val="cyan"/>
+        </w:rPr>
+        <w:t xml:space="preserve"> =</w:t>
+      </w:r>
+      <w:r>
+        <w:rPr>
+          <w:highlight w:val="cyan"/>
+        </w:rPr>
+        <w:t xml:space="preserve"> Storm</w:t>
+      </w:r>
+    </w:p>
+    <w:p>
+      <w:pPr>
+        <w:pStyle w:val="ListParagraph"/>
+        <w:numPr>
+          <w:ilvl w:val="1"/>
+          <w:numId w:val="1"/>
+        </w:numPr>
+        <w:rPr>
+          <w:highlight w:val="cyan"/>
+        </w:rPr>
+      </w:pPr>
+      <w:r>
+        <w:rPr>
+          <w:highlight w:val="cyan"/>
+        </w:rPr>
+        <w:t xml:space="preserve">Rain + </w:t>
+      </w:r>
+      <w:r>
+        <w:rPr>
+          <w:highlight w:val="cyan"/>
+        </w:rPr>
+        <w:t>Fire</w:t>
+      </w:r>
+      <w:r>
+        <w:rPr>
+          <w:highlight w:val="cyan"/>
+        </w:rPr>
+        <w:t xml:space="preserve"> =</w:t>
+      </w:r>
+      <w:r>
+        <w:rPr>
+          <w:highlight w:val="cyan"/>
+        </w:rPr>
+        <w:t xml:space="preserve"> Steam</w:t>
+      </w:r>
+    </w:p>
+    <w:p>
+      <w:pPr>
+        <w:pStyle w:val="ListParagraph"/>
+        <w:numPr>
+          <w:ilvl w:val="1"/>
+          <w:numId w:val="1"/>
+        </w:numPr>
+        <w:rPr>
+          <w:highlight w:val="cyan"/>
+        </w:rPr>
+      </w:pPr>
+      <w:r>
+        <w:rPr>
+          <w:highlight w:val="cyan"/>
+        </w:rPr>
+        <w:t xml:space="preserve">Rain + </w:t>
+      </w:r>
+      <w:r>
+        <w:rPr>
+          <w:highlight w:val="cyan"/>
+        </w:rPr>
+        <w:t>Water</w:t>
+      </w:r>
+      <w:r>
+        <w:rPr>
+          <w:highlight w:val="cyan"/>
+        </w:rPr>
+        <w:t xml:space="preserve"> =</w:t>
+      </w:r>
+      <w:r>
+        <w:rPr>
+          <w:highlight w:val="cyan"/>
+        </w:rPr>
+        <w:t xml:space="preserve"> Rain</w:t>
+      </w:r>
+    </w:p>
+    <w:p>
+      <w:pPr>
+        <w:pStyle w:val="ListParagraph"/>
+        <w:numPr>
+          <w:ilvl w:val="1"/>
+          <w:numId w:val="1"/>
+        </w:numPr>
+        <w:rPr>
+          <w:highlight w:val="cyan"/>
+        </w:rPr>
+      </w:pPr>
+      <w:r>
+        <w:rPr>
+          <w:highlight w:val="cyan"/>
+        </w:rPr>
+        <w:t xml:space="preserve">Rain + </w:t>
+      </w:r>
+      <w:r>
+        <w:rPr>
+          <w:highlight w:val="cyan"/>
+        </w:rPr>
+        <w:t>Wind</w:t>
+      </w:r>
+      <w:r>
+        <w:rPr>
+          <w:highlight w:val="cyan"/>
+        </w:rPr>
+        <w:t xml:space="preserve"> =</w:t>
+      </w:r>
+      <w:r>
+        <w:rPr>
+          <w:highlight w:val="cyan"/>
+        </w:rPr>
+        <w:t xml:space="preserve"> Storm</w:t>
+      </w:r>
+    </w:p>
+    <w:p>
+      <w:pPr>
+        <w:pStyle w:val="ListParagraph"/>
+        <w:numPr>
+          <w:ilvl w:val="1"/>
+          <w:numId w:val="1"/>
+        </w:numPr>
+        <w:rPr>
+          <w:highlight w:val="cyan"/>
+        </w:rPr>
+      </w:pPr>
+      <w:r>
+        <w:rPr>
+          <w:highlight w:val="cyan"/>
+        </w:rPr>
+        <w:t xml:space="preserve">Rain + </w:t>
+      </w:r>
+      <w:r>
+        <w:rPr>
+          <w:highlight w:val="cyan"/>
+        </w:rPr>
+        <w:t>Earth</w:t>
+      </w:r>
+      <w:r>
+        <w:rPr>
+          <w:highlight w:val="cyan"/>
+        </w:rPr>
+        <w:t xml:space="preserve"> =</w:t>
+      </w:r>
+      <w:r>
+        <w:rPr>
+          <w:highlight w:val="cyan"/>
+        </w:rPr>
+        <w:t xml:space="preserve"> Earth + Water</w:t>
+      </w:r>
+    </w:p>
+    <w:p>
+      <w:pPr>
+        <w:pStyle w:val="ListParagraph"/>
+        <w:numPr>
+          <w:ilvl w:val="1"/>
+          <w:numId w:val="1"/>
+        </w:numPr>
+        <w:rPr>
+          <w:highlight w:val="cyan"/>
+        </w:rPr>
+      </w:pPr>
+      <w:r>
+        <w:rPr>
+          <w:highlight w:val="cyan"/>
+        </w:rPr>
+        <w:t xml:space="preserve">Rain + </w:t>
+      </w:r>
+      <w:r>
+        <w:rPr>
+          <w:highlight w:val="cyan"/>
+        </w:rPr>
+        <w:t>Thunder</w:t>
+      </w:r>
+      <w:r>
+        <w:rPr>
+          <w:highlight w:val="cyan"/>
+        </w:rPr>
+        <w:t xml:space="preserve"> =</w:t>
+      </w:r>
+      <w:r>
+        <w:rPr>
+          <w:highlight w:val="cyan"/>
+        </w:rPr>
+        <w:t xml:space="preserve"> Storm</w:t>
+      </w:r>
+    </w:p>
+    <w:p>
+      <w:pPr>
+        <w:pStyle w:val="ListParagraph"/>
+        <w:ind w:left="1440"/>
+        <w:rPr>
+          <w:highlight w:val="cyan"/>
+        </w:rPr>
+      </w:pPr>
+    </w:p>
+    <w:p>
+      <w:pPr>
+        <w:pStyle w:val="ListParagraph"/>
+        <w:numPr>
+          <w:ilvl w:val="1"/>
+          <w:numId w:val="1"/>
+        </w:numPr>
+        <w:rPr>
+          <w:highlight w:val="cyan"/>
+        </w:rPr>
+      </w:pPr>
+      <w:r>
+        <w:rPr>
+          <w:highlight w:val="cyan"/>
+        </w:rPr>
+        <w:t>Ice</w:t>
+      </w:r>
+      <w:r>
+        <w:rPr>
+          <w:highlight w:val="cyan"/>
+        </w:rPr>
+        <w:t xml:space="preserve"> + Discharge = </w:t>
+      </w:r>
+      <w:r>
+        <w:rPr>
+          <w:highlight w:val="cyan"/>
+        </w:rPr>
+        <w:t>Ice</w:t>
+      </w:r>
+    </w:p>
+    <w:p>
+      <w:pPr>
+        <w:pStyle w:val="ListParagraph"/>
+        <w:numPr>
+          <w:ilvl w:val="1"/>
+          <w:numId w:val="1"/>
+        </w:numPr>
+        <w:rPr>
+          <w:highlight w:val="yellow"/>
+        </w:rPr>
+      </w:pPr>
+      <w:r>
+        <w:rPr>
+          <w:highlight w:val="yellow"/>
+        </w:rPr>
+        <w:t xml:space="preserve">Ice + </w:t>
+      </w:r>
+      <w:r>
+        <w:rPr>
+          <w:highlight w:val="yellow"/>
+        </w:rPr>
+        <w:t>Storm</w:t>
+      </w:r>
+      <w:r>
+        <w:rPr>
+          <w:highlight w:val="yellow"/>
+        </w:rPr>
+        <w:t xml:space="preserve"> = </w:t>
+      </w:r>
+      <w:r>
+        <w:rPr>
+          <w:highlight w:val="yellow"/>
+        </w:rPr>
+        <w:t>Blizzard</w:t>
+      </w:r>
+    </w:p>
+    <w:p>
+      <w:pPr>
+        <w:pStyle w:val="ListParagraph"/>
+        <w:numPr>
+          <w:ilvl w:val="1"/>
+          <w:numId w:val="1"/>
+        </w:numPr>
+        <w:rPr>
+          <w:highlight w:val="cyan"/>
+        </w:rPr>
+      </w:pPr>
+      <w:r>
+        <w:rPr>
+          <w:highlight w:val="cyan"/>
+        </w:rPr>
+        <w:t xml:space="preserve">Ice + </w:t>
+      </w:r>
+      <w:r>
+        <w:rPr>
+          <w:highlight w:val="cyan"/>
+        </w:rPr>
+        <w:t>Fire</w:t>
+      </w:r>
+      <w:r>
+        <w:rPr>
+          <w:highlight w:val="cyan"/>
+        </w:rPr>
+        <w:t xml:space="preserve"> = </w:t>
+      </w:r>
+      <w:r>
+        <w:rPr>
+          <w:highlight w:val="cyan"/>
+        </w:rPr>
+        <w:t>Water</w:t>
+      </w:r>
+    </w:p>
+    <w:p>
+      <w:pPr>
+        <w:pStyle w:val="ListParagraph"/>
+        <w:numPr>
+          <w:ilvl w:val="1"/>
+          <w:numId w:val="1"/>
+        </w:numPr>
+        <w:rPr>
+          <w:highlight w:val="cyan"/>
+        </w:rPr>
+      </w:pPr>
+      <w:r>
+        <w:rPr>
+          <w:highlight w:val="cyan"/>
+        </w:rPr>
+        <w:t xml:space="preserve">Ice + </w:t>
+      </w:r>
+      <w:r>
+        <w:rPr>
+          <w:highlight w:val="cyan"/>
+        </w:rPr>
+        <w:t xml:space="preserve">Water </w:t>
+      </w:r>
+      <w:r>
+        <w:rPr>
+          <w:highlight w:val="cyan"/>
+        </w:rPr>
+        <w:t xml:space="preserve">= </w:t>
+      </w:r>
+      <w:r>
+        <w:rPr>
+          <w:highlight w:val="cyan"/>
+        </w:rPr>
+        <w:t>Water</w:t>
+      </w:r>
+    </w:p>
+    <w:p>
+      <w:pPr>
+        <w:pStyle w:val="ListParagraph"/>
+        <w:numPr>
+          <w:ilvl w:val="1"/>
+          <w:numId w:val="1"/>
+        </w:numPr>
+        <w:rPr>
+          <w:highlight w:val="yellow"/>
+        </w:rPr>
+      </w:pPr>
+      <w:r>
+        <w:rPr>
+          <w:highlight w:val="yellow"/>
+        </w:rPr>
+        <w:t xml:space="preserve">Ice + </w:t>
+      </w:r>
+      <w:r>
+        <w:rPr>
+          <w:highlight w:val="yellow"/>
+        </w:rPr>
+        <w:t>Wind</w:t>
+      </w:r>
+      <w:r>
+        <w:rPr>
+          <w:highlight w:val="yellow"/>
+        </w:rPr>
+        <w:t xml:space="preserve"> = </w:t>
+      </w:r>
+      <w:r>
+        <w:rPr>
+          <w:highlight w:val="yellow"/>
+        </w:rPr>
+        <w:t>Cone of Cold</w:t>
+      </w:r>
+    </w:p>
+    <w:p>
+      <w:pPr>
+        <w:pStyle w:val="ListParagraph"/>
+        <w:numPr>
+          <w:ilvl w:val="1"/>
+          <w:numId w:val="1"/>
+        </w:numPr>
+        <w:rPr>
+          <w:highlight w:val="cyan"/>
+        </w:rPr>
+      </w:pPr>
+      <w:r>
+        <w:rPr>
+          <w:highlight w:val="cyan"/>
+        </w:rPr>
+        <w:t xml:space="preserve">Ice + </w:t>
+      </w:r>
+      <w:r>
+        <w:rPr>
+          <w:highlight w:val="cyan"/>
+        </w:rPr>
+        <w:t>Earth</w:t>
+      </w:r>
+      <w:r>
+        <w:rPr>
+          <w:highlight w:val="cyan"/>
+        </w:rPr>
+        <w:t xml:space="preserve"> = </w:t>
+      </w:r>
+      <w:r>
+        <w:rPr>
+          <w:highlight w:val="cyan"/>
+        </w:rPr>
+        <w:t>Ice</w:t>
+      </w:r>
+    </w:p>
+    <w:p>
+      <w:pPr>
+        <w:pStyle w:val="ListParagraph"/>
+        <w:numPr>
+          <w:ilvl w:val="1"/>
+          <w:numId w:val="1"/>
+        </w:numPr>
+        <w:rPr>
+          <w:highlight w:val="cyan"/>
+        </w:rPr>
+      </w:pPr>
+      <w:r>
+        <w:rPr>
+          <w:highlight w:val="cyan"/>
+        </w:rPr>
+        <w:t xml:space="preserve">Ice + </w:t>
+      </w:r>
+      <w:r>
+        <w:rPr>
+          <w:highlight w:val="cyan"/>
+        </w:rPr>
+        <w:t>Thunder</w:t>
+      </w:r>
+      <w:r>
+        <w:rPr>
+          <w:highlight w:val="cyan"/>
+        </w:rPr>
+        <w:t xml:space="preserve"> = </w:t>
+      </w:r>
+      <w:r>
+        <w:rPr>
+          <w:highlight w:val="cyan"/>
+        </w:rPr>
+        <w:t>Ice</w:t>
+      </w:r>
+    </w:p>
+    <w:p>
+      <w:pPr>
+        <w:pStyle w:val="ListParagraph"/>
+        <w:ind w:left="1440"/>
+        <w:rPr>
+          <w:highlight w:val="cyan"/>
+        </w:rPr>
+      </w:pPr>
+    </w:p>
+    <w:p>
+      <w:pPr>
+        <w:pStyle w:val="ListParagraph"/>
+        <w:numPr>
+          <w:ilvl w:val="1"/>
+          <w:numId w:val="1"/>
+        </w:numPr>
+        <w:rPr>
+          <w:highlight w:val="cyan"/>
+        </w:rPr>
+      </w:pPr>
+      <w:r>
+        <w:rPr>
+          <w:highlight w:val="cyan"/>
+        </w:rPr>
+        <w:t>Discharge</w:t>
+      </w:r>
+      <w:r>
+        <w:rPr>
+          <w:highlight w:val="cyan"/>
+        </w:rPr>
+        <w:t xml:space="preserve"> + Storm = </w:t>
+      </w:r>
+      <w:r>
+        <w:rPr>
+          <w:highlight w:val="cyan"/>
+        </w:rPr>
+        <w:t>Storm</w:t>
+      </w:r>
+    </w:p>
+    <w:p>
+      <w:pPr>
+        <w:pStyle w:val="ListParagraph"/>
+        <w:numPr>
+          <w:ilvl w:val="1"/>
+          <w:numId w:val="1"/>
+        </w:numPr>
+        <w:rPr>
+          <w:highlight w:val="cyan"/>
+        </w:rPr>
+      </w:pPr>
+      <w:r>
+        <w:rPr>
+          <w:highlight w:val="cyan"/>
         </w:rPr>
         <w:t xml:space="preserve">Discharge + </w:t>
       </w:r>
       <w:r>
         <w:rPr>
+          <w:highlight w:val="cyan"/>
+        </w:rPr>
+        <w:t>Fire</w:t>
+      </w:r>
+      <w:r>
+        <w:rPr>
+          <w:highlight w:val="cyan"/>
+        </w:rPr>
+        <w:t xml:space="preserve"> = </w:t>
+      </w:r>
+      <w:r>
+        <w:rPr>
+          <w:highlight w:val="cyan"/>
+        </w:rPr>
+        <w:t>Steam</w:t>
+      </w:r>
+    </w:p>
+    <w:p>
+      <w:pPr>
+        <w:pStyle w:val="ListParagraph"/>
+        <w:numPr>
+          <w:ilvl w:val="1"/>
+          <w:numId w:val="1"/>
+        </w:numPr>
+        <w:rPr>
+          <w:highlight w:val="cyan"/>
+        </w:rPr>
+      </w:pPr>
+      <w:r>
+        <w:rPr>
+          <w:highlight w:val="cyan"/>
+        </w:rPr>
+        <w:t xml:space="preserve">Discharge + </w:t>
+      </w:r>
+      <w:r>
+        <w:rPr>
+          <w:highlight w:val="cyan"/>
+        </w:rPr>
+        <w:t>Water</w:t>
+      </w:r>
+      <w:r>
+        <w:rPr>
+          <w:highlight w:val="cyan"/>
+        </w:rPr>
+        <w:t xml:space="preserve"> = </w:t>
+      </w:r>
+      <w:r>
+        <w:rPr>
+          <w:highlight w:val="cyan"/>
+        </w:rPr>
+        <w:t>Discharge</w:t>
+      </w:r>
+    </w:p>
+    <w:p>
+      <w:pPr>
+        <w:pStyle w:val="ListParagraph"/>
+        <w:numPr>
+          <w:ilvl w:val="1"/>
+          <w:numId w:val="1"/>
+        </w:numPr>
+        <w:rPr>
+          <w:highlight w:val="yellow"/>
+        </w:rPr>
+      </w:pPr>
+      <w:r>
+        <w:rPr>
+          <w:highlight w:val="yellow"/>
+        </w:rPr>
+        <w:t xml:space="preserve">Discharge + </w:t>
+      </w:r>
+      <w:r>
+        <w:rPr>
           <w:highlight w:val="yellow"/>
         </w:rPr>
         <w:t>Wind</w:t>
@@ -2161,6 +2212,15 @@
         </w:rPr>
         <w:t>Discharge</w:t>
       </w:r>
+    </w:p>
+    <w:p>
+      <w:pPr>
+        <w:pStyle w:val="ListParagraph"/>
+        <w:ind w:left="1440"/>
+        <w:rPr>
+          <w:highlight w:val="cyan"/>
+        </w:rPr>
+      </w:pPr>
     </w:p>
     <w:p>
       <w:pPr>

</xml_diff>